<commit_message>
done with 512 testing
</commit_message>
<xml_diff>
--- a/evaluation/Testing_results.docx
+++ b/evaluation/Testing_results.docx
@@ -240,27 +240,7 @@
           <w:bCs/>
           <w:color w:val="FF0000"/>
         </w:rPr>
-        <w:t xml:space="preserve">(Note: </w:t>
-      </w:r>
-      <w:proofErr w:type="spellStart"/>
-      <w:r>
-        <w:rPr>
-          <w:rStyle w:val="IntenseEmphasis"/>
-          <w:b/>
-          <w:bCs/>
-          <w:color w:val="FF0000"/>
-        </w:rPr>
-        <w:t>NotFull</w:t>
-      </w:r>
-      <w:proofErr w:type="spellEnd"/>
-      <w:r>
-        <w:rPr>
-          <w:rStyle w:val="IntenseEmphasis"/>
-          <w:b/>
-          <w:bCs/>
-          <w:color w:val="FF0000"/>
-        </w:rPr>
-        <w:t xml:space="preserve"> answers considered Incorrect for the evaluation process)</w:t>
+        <w:t>(Note: NotFull answers considered Incorrect for the evaluation process)</w:t>
       </w:r>
     </w:p>
     <w:p/>
@@ -334,6 +314,246 @@
       </w:r>
       <w:r>
         <w:t xml:space="preserve"> presented in each article. </w:t>
+      </w:r>
+    </w:p>
+    <w:p>
+      <w:pPr>
+        <w:pStyle w:val="Heading1"/>
+      </w:pPr>
+      <w:r>
+        <w:t xml:space="preserve">Evaluation process: Round </w:t>
+      </w:r>
+      <w:r>
+        <w:t>2 – 512 tokens</w:t>
+      </w:r>
+    </w:p>
+    <w:p>
+      <w:pPr>
+        <w:pStyle w:val="Heading2"/>
+      </w:pPr>
+      <w:r>
+        <w:t xml:space="preserve">For </w:t>
+      </w:r>
+      <w:r>
+        <w:t>512</w:t>
+      </w:r>
+      <w:r>
+        <w:t xml:space="preserve"> tokens:</w:t>
+      </w:r>
+    </w:p>
+    <w:p>
+      <w:pPr>
+        <w:pStyle w:val="ListParagraph"/>
+        <w:numPr>
+          <w:ilvl w:val="0"/>
+          <w:numId w:val="1"/>
+        </w:numPr>
+        <w:rPr>
+          <w:rStyle w:val="Strong"/>
+        </w:rPr>
+      </w:pPr>
+      <w:r>
+        <w:rPr>
+          <w:rStyle w:val="Strong"/>
+        </w:rPr>
+        <w:t xml:space="preserve">Accuracy: </w:t>
+      </w:r>
+      <w:r>
+        <w:rPr>
+          <w:rStyle w:val="Strong"/>
+        </w:rPr>
+        <w:t>0.8452</w:t>
+      </w:r>
+      <w:r>
+        <w:rPr>
+          <w:rStyle w:val="Strong"/>
+        </w:rPr>
+        <w:t xml:space="preserve"> </w:t>
+      </w:r>
+      <w:r>
+        <w:rPr>
+          <w:rStyle w:val="Strong"/>
+        </w:rPr>
+        <w:t>(</w:t>
+      </w:r>
+      <w:r>
+        <w:rPr>
+          <w:rStyle w:val="Strong"/>
+        </w:rPr>
+        <w:t>84.52</w:t>
+      </w:r>
+      <w:r>
+        <w:rPr>
+          <w:rStyle w:val="Strong"/>
+        </w:rPr>
+        <w:t xml:space="preserve">%) - Indicates that </w:t>
+      </w:r>
+      <w:r>
+        <w:rPr>
+          <w:rStyle w:val="Strong"/>
+        </w:rPr>
+        <w:t>84.52</w:t>
+      </w:r>
+      <w:r>
+        <w:rPr>
+          <w:rStyle w:val="Strong"/>
+        </w:rPr>
+        <w:t>%</w:t>
+      </w:r>
+      <w:r>
+        <w:rPr>
+          <w:rStyle w:val="Strong"/>
+        </w:rPr>
+        <w:t>of the evaluations were correctly predicted as 'Correct'.</w:t>
+      </w:r>
+    </w:p>
+    <w:p>
+      <w:pPr>
+        <w:pStyle w:val="ListParagraph"/>
+        <w:numPr>
+          <w:ilvl w:val="0"/>
+          <w:numId w:val="1"/>
+        </w:numPr>
+      </w:pPr>
+      <w:r>
+        <w:t>Precision: 1.0 (100%) -Precision being 1.0 means that all instances predicted as 'Correct' were actually 'Correct'.</w:t>
+      </w:r>
+    </w:p>
+    <w:p>
+      <w:pPr>
+        <w:pStyle w:val="ListParagraph"/>
+        <w:numPr>
+          <w:ilvl w:val="0"/>
+          <w:numId w:val="1"/>
+        </w:numPr>
+        <w:rPr>
+          <w:rStyle w:val="Strong"/>
+        </w:rPr>
+      </w:pPr>
+      <w:r>
+        <w:rPr>
+          <w:rStyle w:val="Strong"/>
+        </w:rPr>
+        <w:t xml:space="preserve">Recall: </w:t>
+      </w:r>
+      <w:r>
+        <w:rPr>
+          <w:rStyle w:val="Strong"/>
+        </w:rPr>
+        <w:t>0.8452</w:t>
+      </w:r>
+      <w:r>
+        <w:rPr>
+          <w:rStyle w:val="Strong"/>
+        </w:rPr>
+        <w:t xml:space="preserve"> </w:t>
+      </w:r>
+      <w:r>
+        <w:rPr>
+          <w:rStyle w:val="Strong"/>
+        </w:rPr>
+        <w:t>(</w:t>
+      </w:r>
+      <w:r>
+        <w:rPr>
+          <w:rStyle w:val="Strong"/>
+        </w:rPr>
+        <w:t>84.52</w:t>
+      </w:r>
+      <w:r>
+        <w:rPr>
+          <w:rStyle w:val="Strong"/>
+        </w:rPr>
+        <w:t xml:space="preserve">%) </w:t>
+      </w:r>
+      <w:r>
+        <w:rPr>
+          <w:rStyle w:val="Strong"/>
+        </w:rPr>
+        <w:t>- Recall being 0.</w:t>
+      </w:r>
+      <w:r>
+        <w:rPr>
+          <w:rStyle w:val="Strong"/>
+        </w:rPr>
+        <w:t>8452</w:t>
+      </w:r>
+      <w:r>
+        <w:rPr>
+          <w:rStyle w:val="Strong"/>
+        </w:rPr>
+        <w:t xml:space="preserve"> means that out of all actual 'Correct' instances, </w:t>
+      </w:r>
+      <w:r>
+        <w:rPr>
+          <w:rStyle w:val="Strong"/>
+        </w:rPr>
+        <w:t>84</w:t>
+      </w:r>
+      <w:r>
+        <w:rPr>
+          <w:rStyle w:val="Strong"/>
+        </w:rPr>
+        <w:t>.</w:t>
+      </w:r>
+      <w:r>
+        <w:rPr>
+          <w:rStyle w:val="Strong"/>
+        </w:rPr>
+        <w:t>52</w:t>
+      </w:r>
+      <w:r>
+        <w:rPr>
+          <w:rStyle w:val="Strong"/>
+        </w:rPr>
+        <w:t>% were correctly identified.</w:t>
+      </w:r>
+    </w:p>
+    <w:p>
+      <w:pPr>
+        <w:pStyle w:val="ListParagraph"/>
+        <w:numPr>
+          <w:ilvl w:val="0"/>
+          <w:numId w:val="1"/>
+        </w:numPr>
+      </w:pPr>
+      <w:r>
+        <w:t xml:space="preserve">F1 Score: </w:t>
+      </w:r>
+      <w:r>
+        <w:t>0.845</w:t>
+      </w:r>
+      <w:r>
+        <w:t>- This is the harmonic mean of precision and recall, providing a balance between the two.</w:t>
+      </w:r>
+    </w:p>
+    <w:p>
+      <w:pPr>
+        <w:pStyle w:val="ListParagraph"/>
+        <w:numPr>
+          <w:ilvl w:val="0"/>
+          <w:numId w:val="1"/>
+        </w:numPr>
+      </w:pPr>
+      <w:r>
+        <w:t xml:space="preserve">Confusion Matrix: Indicates that there are no true negatives or false positives, with </w:t>
+      </w:r>
+      <w:r>
+        <w:t>71</w:t>
+      </w:r>
+      <w:r>
+        <w:t xml:space="preserve"> true positives and </w:t>
+      </w:r>
+      <w:r>
+        <w:t>13</w:t>
+      </w:r>
+      <w:r>
+        <w:t xml:space="preserve"> false negatives.</w:t>
+      </w:r>
+    </w:p>
+    <w:p>
+      <w:r>
+        <w:t>Comments: As we can see the first suggested improvement actually gives as much better results with the accuracy being 84.52% instead of 67.9%.</w:t>
       </w:r>
     </w:p>
     <w:p/>

</xml_diff>

<commit_message>
add suggestions for improvments
</commit_message>
<xml_diff>
--- a/evaluation/Testing_results.docx
+++ b/evaluation/Testing_results.docx
@@ -307,13 +307,7 @@
         <w:t>articles again</w:t>
       </w:r>
       <w:r>
-        <w:t xml:space="preserve"> and verify that all the necessary information is correctly formed and </w:t>
-      </w:r>
-      <w:r>
-        <w:t>clearly</w:t>
-      </w:r>
-      <w:r>
-        <w:t xml:space="preserve"> presented in each article. </w:t>
+        <w:t xml:space="preserve"> and verify that all the necessary information is correctly formed and clearly presented in each article. </w:t>
       </w:r>
     </w:p>
     <w:p>
@@ -321,10 +315,7 @@
         <w:pStyle w:val="Heading1"/>
       </w:pPr>
       <w:r>
-        <w:t xml:space="preserve">Evaluation process: Round </w:t>
-      </w:r>
-      <w:r>
-        <w:t>2 – 512 tokens</w:t>
+        <w:t>Evaluation process: Round 2 – 512 tokens</w:t>
       </w:r>
     </w:p>
     <w:p>
@@ -332,13 +323,7 @@
         <w:pStyle w:val="Heading2"/>
       </w:pPr>
       <w:r>
-        <w:t xml:space="preserve">For </w:t>
-      </w:r>
-      <w:r>
-        <w:t>512</w:t>
-      </w:r>
-      <w:r>
-        <w:t xml:space="preserve"> tokens:</w:t>
+        <w:t>For 512 tokens:</w:t>
       </w:r>
     </w:p>
     <w:p>
@@ -362,13 +347,7 @@
         <w:rPr>
           <w:rStyle w:val="Strong"/>
         </w:rPr>
-        <w:t>0.8452</w:t>
-      </w:r>
-      <w:r>
-        <w:rPr>
-          <w:rStyle w:val="Strong"/>
-        </w:rPr>
-        <w:t xml:space="preserve"> </w:t>
+        <w:t xml:space="preserve">0.8452 </w:t>
       </w:r>
       <w:r>
         <w:rPr>
@@ -554,6 +533,61 @@
     <w:p>
       <w:r>
         <w:t>Comments: As we can see the first suggested improvement actually gives as much better results with the accuracy being 84.52% instead of 67.9%.</w:t>
+      </w:r>
+    </w:p>
+    <w:p>
+      <w:pPr>
+        <w:pStyle w:val="Heading2"/>
+      </w:pPr>
+      <w:r>
+        <w:t>Ideas for improvement:</w:t>
+      </w:r>
+    </w:p>
+    <w:p>
+      <w:pPr>
+        <w:pStyle w:val="ListParagraph"/>
+        <w:numPr>
+          <w:ilvl w:val="0"/>
+          <w:numId w:val="4"/>
+        </w:numPr>
+      </w:pPr>
+      <w:r>
+        <w:t xml:space="preserve">See the </w:t>
+      </w:r>
+      <w:r>
+        <w:rPr>
+          <w:b/>
+          <w:bCs/>
+        </w:rPr>
+        <w:t>articles again</w:t>
+      </w:r>
+      <w:r>
+        <w:t xml:space="preserve"> and verify that all the necessary information is correctly formed and clearly presented in each article. </w:t>
+      </w:r>
+    </w:p>
+    <w:p>
+      <w:pPr>
+        <w:pStyle w:val="ListParagraph"/>
+        <w:numPr>
+          <w:ilvl w:val="0"/>
+          <w:numId w:val="4"/>
+        </w:numPr>
+      </w:pPr>
+      <w:r>
+        <w:t xml:space="preserve">Try </w:t>
+      </w:r>
+      <w:r>
+        <w:rPr>
+          <w:b/>
+          <w:bCs/>
+        </w:rPr>
+        <w:t>different prompts</w:t>
+      </w:r>
+      <w:r>
+        <w:t xml:space="preserve">. By refining </w:t>
+      </w:r>
+      <w:r>
+        <w:t>the prompt it may help the model to provide more accurate and useful answers to the questions</w:t>
       </w:r>
     </w:p>
     <w:p/>
@@ -683,6 +717,92 @@
     </w:lvl>
   </w:abstractNum>
   <w:abstractNum w:abstractNumId="1" w15:restartNumberingAfterBreak="0">
+    <w:nsid w:val="463C372B"/>
+    <w:multiLevelType w:val="hybridMultilevel"/>
+    <w:tmpl w:val="722EBAB2"/>
+    <w:lvl w:ilvl="0" w:tplc="0809000F">
+      <w:start w:val="1"/>
+      <w:numFmt w:val="decimal"/>
+      <w:lvlText w:val="%1."/>
+      <w:lvlJc w:val="left"/>
+      <w:pPr>
+        <w:ind w:left="720" w:hanging="360"/>
+      </w:pPr>
+    </w:lvl>
+    <w:lvl w:ilvl="1" w:tplc="08090019" w:tentative="1">
+      <w:start w:val="1"/>
+      <w:numFmt w:val="lowerLetter"/>
+      <w:lvlText w:val="%2."/>
+      <w:lvlJc w:val="left"/>
+      <w:pPr>
+        <w:ind w:left="1440" w:hanging="360"/>
+      </w:pPr>
+    </w:lvl>
+    <w:lvl w:ilvl="2" w:tplc="0809001B" w:tentative="1">
+      <w:start w:val="1"/>
+      <w:numFmt w:val="lowerRoman"/>
+      <w:lvlText w:val="%3."/>
+      <w:lvlJc w:val="right"/>
+      <w:pPr>
+        <w:ind w:left="2160" w:hanging="180"/>
+      </w:pPr>
+    </w:lvl>
+    <w:lvl w:ilvl="3" w:tplc="0809000F" w:tentative="1">
+      <w:start w:val="1"/>
+      <w:numFmt w:val="decimal"/>
+      <w:lvlText w:val="%4."/>
+      <w:lvlJc w:val="left"/>
+      <w:pPr>
+        <w:ind w:left="2880" w:hanging="360"/>
+      </w:pPr>
+    </w:lvl>
+    <w:lvl w:ilvl="4" w:tplc="08090019" w:tentative="1">
+      <w:start w:val="1"/>
+      <w:numFmt w:val="lowerLetter"/>
+      <w:lvlText w:val="%5."/>
+      <w:lvlJc w:val="left"/>
+      <w:pPr>
+        <w:ind w:left="3600" w:hanging="360"/>
+      </w:pPr>
+    </w:lvl>
+    <w:lvl w:ilvl="5" w:tplc="0809001B" w:tentative="1">
+      <w:start w:val="1"/>
+      <w:numFmt w:val="lowerRoman"/>
+      <w:lvlText w:val="%6."/>
+      <w:lvlJc w:val="right"/>
+      <w:pPr>
+        <w:ind w:left="4320" w:hanging="180"/>
+      </w:pPr>
+    </w:lvl>
+    <w:lvl w:ilvl="6" w:tplc="0809000F" w:tentative="1">
+      <w:start w:val="1"/>
+      <w:numFmt w:val="decimal"/>
+      <w:lvlText w:val="%7."/>
+      <w:lvlJc w:val="left"/>
+      <w:pPr>
+        <w:ind w:left="5040" w:hanging="360"/>
+      </w:pPr>
+    </w:lvl>
+    <w:lvl w:ilvl="7" w:tplc="08090019" w:tentative="1">
+      <w:start w:val="1"/>
+      <w:numFmt w:val="lowerLetter"/>
+      <w:lvlText w:val="%8."/>
+      <w:lvlJc w:val="left"/>
+      <w:pPr>
+        <w:ind w:left="5760" w:hanging="360"/>
+      </w:pPr>
+    </w:lvl>
+    <w:lvl w:ilvl="8" w:tplc="0809001B" w:tentative="1">
+      <w:start w:val="1"/>
+      <w:numFmt w:val="lowerRoman"/>
+      <w:lvlText w:val="%9."/>
+      <w:lvlJc w:val="right"/>
+      <w:pPr>
+        <w:ind w:left="6480" w:hanging="180"/>
+      </w:pPr>
+    </w:lvl>
+  </w:abstractNum>
+  <w:abstractNum w:abstractNumId="2" w15:restartNumberingAfterBreak="0">
     <w:nsid w:val="52DB5CF8"/>
     <w:multiLevelType w:val="hybridMultilevel"/>
     <w:tmpl w:val="D4127522"/>
@@ -768,7 +888,7 @@
       </w:pPr>
     </w:lvl>
   </w:abstractNum>
-  <w:abstractNum w:abstractNumId="2" w15:restartNumberingAfterBreak="0">
+  <w:abstractNum w:abstractNumId="3" w15:restartNumberingAfterBreak="0">
     <w:nsid w:val="538D034C"/>
     <w:multiLevelType w:val="hybridMultilevel"/>
     <w:tmpl w:val="5582EEB4"/>
@@ -885,9 +1005,12 @@
     <w:abstractNumId w:val="0"/>
   </w:num>
   <w:num w:numId="2" w16cid:durableId="1294747037">
+    <w:abstractNumId w:val="3"/>
+  </w:num>
+  <w:num w:numId="3" w16cid:durableId="1667200673">
     <w:abstractNumId w:val="2"/>
   </w:num>
-  <w:num w:numId="3" w16cid:durableId="1667200673">
+  <w:num w:numId="4" w16cid:durableId="430247821">
     <w:abstractNumId w:val="1"/>
   </w:num>
 </w:numbering>

</xml_diff>